<commit_message>
allow MATLAB to send system events
</commit_message>
<xml_diff>
--- a/*Install CriticalSpacing.docx
+++ b/*Install CriticalSpacing.docx
@@ -124,19 +124,7 @@
           <w:rPr>
             <w:rStyle w:val="Hyperlink"/>
           </w:rPr>
-          <w:t>hormet.yiltiz</w:t>
-        </w:r>
-        <w:r>
-          <w:rPr>
-            <w:rStyle w:val="Hyperlink"/>
-          </w:rPr>
-          <w:t>@n</w:t>
-        </w:r>
-        <w:r>
-          <w:rPr>
-            <w:rStyle w:val="Hyperlink"/>
-          </w:rPr>
-          <w:t>yu.edu</w:t>
+          <w:t>hormet.yiltiz@nyu.edu</w:t>
         </w:r>
       </w:hyperlink>
     </w:p>
@@ -1750,15 +1738,6 @@
           <w:t>http://www.cns.nyu.edu/unixadmin/#february22-2016</w:t>
         </w:r>
       </w:hyperlink>
-      <w:r>
-        <w:rPr>
-          <w:rFonts w:ascii="Arial" w:eastAsia="Times New Roman" w:hAnsi="Arial" w:cs="Arial"/>
-          <w:color w:val="222222"/>
-          <w:sz w:val="19"/>
-          <w:szCs w:val="19"/>
-        </w:rPr>
-        <w:br/>
-      </w:r>
     </w:p>
     <w:p>
       <w:pPr>
@@ -2047,12 +2026,6 @@
     <w:p>
       <w:pPr>
         <w:pStyle w:val="Compact"/>
-        <w:spacing w:before="0" w:after="0"/>
-      </w:pPr>
-    </w:p>
-    <w:p>
-      <w:pPr>
-        <w:pStyle w:val="Compact"/>
         <w:numPr>
           <w:ilvl w:val="0"/>
           <w:numId w:val="3"/>
@@ -2118,6 +2091,110 @@
     <w:p>
       <w:pPr>
         <w:pStyle w:val="Compact"/>
+        <w:numPr>
+          <w:ilvl w:val="0"/>
+          <w:numId w:val="3"/>
+        </w:numPr>
+        <w:spacing w:before="0" w:after="0"/>
+      </w:pPr>
+      <w:r>
+        <w:rPr>
+          <w:b/>
+          <w:bCs/>
+        </w:rPr>
+        <w:t>Ma</w:t>
+      </w:r>
+      <w:bookmarkStart w:id="3" w:name="_GoBack"/>
+      <w:bookmarkEnd w:id="3"/>
+      <w:r>
+        <w:rPr>
+          <w:b/>
+          <w:bCs/>
+        </w:rPr>
+        <w:t>cOS:</w:t>
+      </w:r>
+      <w:r>
+        <w:t xml:space="preserve"> New in Mojave (macOS 10.14.5). We must </w:t>
+      </w:r>
+      <w:r>
+        <w:rPr>
+          <w:i/>
+          <w:iCs/>
+        </w:rPr>
+        <w:t>give MATLAB permission</w:t>
+      </w:r>
+      <w:r>
+        <w:t xml:space="preserve"> to send Apple Events to System Events. Without this permission any call to </w:t>
+      </w:r>
+      <w:proofErr w:type="spellStart"/>
+      <w:r>
+        <w:t>AutoBrightness</w:t>
+      </w:r>
+      <w:proofErr w:type="spellEnd"/>
+      <w:r>
+        <w:t xml:space="preserve"> or Brightness fails with message: “</w:t>
+      </w:r>
+      <w:r>
+        <w:t>Not authorized to send Apple events to System Events. (-1743)</w:t>
+      </w:r>
+      <w:r>
+        <w:t>”. To grant that permission, open System Preferences/Security &amp; Privacy/Automation. Unlock. Enable “MATLAB” System Events, as shown below:</w:t>
+      </w:r>
+    </w:p>
+    <w:p>
+      <w:pPr>
+        <w:ind w:left="480"/>
+      </w:pPr>
+      <w:r>
+        <w:rPr>
+          <w:noProof/>
+        </w:rPr>
+        <w:drawing>
+          <wp:inline distT="0" distB="0" distL="0" distR="0" wp14:anchorId="498D2D4F" wp14:editId="4810069E">
+            <wp:extent cx="3277773" cy="2821476"/>
+            <wp:effectExtent l="0" t="0" r="0" b="0"/>
+            <wp:docPr id="1" name="Picture 1"/>
+            <wp:cNvGraphicFramePr>
+              <a:graphicFrameLocks xmlns:a="http://schemas.openxmlformats.org/drawingml/2006/main" noChangeAspect="1"/>
+            </wp:cNvGraphicFramePr>
+            <a:graphic xmlns:a="http://schemas.openxmlformats.org/drawingml/2006/main">
+              <a:graphicData uri="http://schemas.openxmlformats.org/drawingml/2006/picture">
+                <pic:pic xmlns:pic="http://schemas.openxmlformats.org/drawingml/2006/picture">
+                  <pic:nvPicPr>
+                    <pic:cNvPr id="1" name=""/>
+                    <pic:cNvPicPr/>
+                  </pic:nvPicPr>
+                  <pic:blipFill>
+                    <a:blip r:embed="rId24"/>
+                    <a:stretch>
+                      <a:fillRect/>
+                    </a:stretch>
+                  </pic:blipFill>
+                  <pic:spPr>
+                    <a:xfrm>
+                      <a:off x="0" y="0"/>
+                      <a:ext cx="3299451" cy="2840136"/>
+                    </a:xfrm>
+                    <a:prstGeom prst="rect">
+                      <a:avLst/>
+                    </a:prstGeom>
+                  </pic:spPr>
+                </pic:pic>
+              </a:graphicData>
+            </a:graphic>
+          </wp:inline>
+        </w:drawing>
+      </w:r>
+    </w:p>
+    <w:p>
+      <w:pPr>
+        <w:pStyle w:val="Compact"/>
+        <w:spacing w:before="0" w:after="0"/>
+      </w:pPr>
+    </w:p>
+    <w:p>
+      <w:pPr>
+        <w:pStyle w:val="Compact"/>
         <w:spacing w:before="0" w:after="0"/>
       </w:pPr>
     </w:p>
@@ -2189,7 +2266,7 @@
         <w:spacing w:before="0" w:after="0"/>
         <w:ind w:left="480" w:firstLine="240"/>
       </w:pPr>
-      <w:hyperlink r:id="rId24">
+      <w:hyperlink r:id="rId25">
         <w:r>
           <w:rPr>
             <w:rStyle w:val="Hyperlink"/>
@@ -2421,7 +2498,6 @@
           <w:b/>
           <w:bCs/>
         </w:rPr>
-        <w:lastRenderedPageBreak/>
         <w:t>macOS</w:t>
       </w:r>
       <w:r>
@@ -2444,27 +2520,13 @@
       </w:r>
       <w:proofErr w:type="spellEnd"/>
       <w:r>
-        <w:t xml:space="preserve"> </w:t>
-      </w:r>
-      <w:r>
-        <w:t>might fai</w:t>
-      </w:r>
-      <w:r>
-        <w:t>l because</w:t>
-      </w:r>
-      <w:r>
-        <w:t xml:space="preserve"> you</w:t>
+        <w:t xml:space="preserve"> might fail because you</w:t>
       </w:r>
       <w:r>
         <w:t>r</w:t>
       </w:r>
-      <w:bookmarkStart w:id="3" w:name="_GoBack"/>
-      <w:bookmarkEnd w:id="3"/>
-      <w:r>
-        <w:t xml:space="preserve"> obsolete</w:t>
-      </w:r>
-      <w:r>
-        <w:t xml:space="preserve"> </w:t>
+      <w:r>
+        <w:t xml:space="preserve"> obsolete </w:t>
       </w:r>
       <w:proofErr w:type="spellStart"/>
       <w:r>
@@ -2472,30 +2534,15 @@
       </w:r>
       <w:proofErr w:type="spellEnd"/>
       <w:r>
-        <w:t xml:space="preserve"> </w:t>
-      </w:r>
-      <w:r>
-        <w:t>is</w:t>
-      </w:r>
-      <w:r>
-        <w:t xml:space="preserve"> rejected by the </w:t>
+        <w:t xml:space="preserve"> is rejected by the </w:t>
       </w:r>
       <w:proofErr w:type="spellStart"/>
       <w:r>
-        <w:t>G</w:t>
-      </w:r>
-      <w:r>
-        <w:t>ithub</w:t>
+        <w:t>Github</w:t>
       </w:r>
       <w:proofErr w:type="spellEnd"/>
       <w:r>
-        <w:t xml:space="preserve"> server</w:t>
-      </w:r>
-      <w:r>
-        <w:t xml:space="preserve">. </w:t>
-      </w:r>
-      <w:r>
-        <w:t xml:space="preserve">Unfortunately the error message from </w:t>
+        <w:t xml:space="preserve"> server. Unfortunately the error message from </w:t>
       </w:r>
       <w:proofErr w:type="spellStart"/>
       <w:r>
@@ -2948,7 +2995,7 @@
       <w:r>
         <w:br/>
       </w:r>
-      <w:hyperlink r:id="rId25" w:tgtFrame="_blank" w:history="1">
+      <w:hyperlink r:id="rId26" w:tgtFrame="_blank" w:history="1">
         <w:r>
           <w:rPr>
             <w:rStyle w:val="Hyperlink"/>
@@ -3042,7 +3089,11 @@
         <w:t>delete or rename this obsolete library</w:t>
       </w:r>
       <w:r>
-        <w:t xml:space="preserve"> in MATLAB 2015b</w:t>
+        <w:t xml:space="preserve"> in </w:t>
+      </w:r>
+      <w:r>
+        <w:lastRenderedPageBreak/>
+        <w:t>MATLAB 2015b</w:t>
       </w:r>
       <w:r>
         <w:t>:</w:t>
@@ -3449,7 +3500,6 @@
       </w:r>
       <w:proofErr w:type="spellStart"/>
       <w:r>
-        <w:lastRenderedPageBreak/>
         <w:t>DrawText</w:t>
       </w:r>
       <w:proofErr w:type="spellEnd"/>
@@ -3533,7 +3583,7 @@
       <w:r>
         <w:t xml:space="preserve"> </w:t>
       </w:r>
-      <w:hyperlink r:id="rId26">
+      <w:hyperlink r:id="rId27">
         <w:r>
           <w:rPr>
             <w:rStyle w:val="Hyperlink"/>
@@ -3771,6 +3821,7 @@
         <w:rPr>
           <w:i/>
         </w:rPr>
+        <w:lastRenderedPageBreak/>
         <w:t>Show the alphabet</w:t>
       </w:r>
       <w:r>
@@ -4076,7 +4127,7 @@
         </w:rPr>
         <w:t xml:space="preserve"> demands an account name and email. If you don’t have one, they show you how to get one free. </w:t>
       </w:r>
-      <w:hyperlink r:id="rId27" w:history="1">
+      <w:hyperlink r:id="rId28" w:history="1">
         <w:r>
           <w:rPr>
             <w:rStyle w:val="Hyperlink"/>
@@ -4150,7 +4201,7 @@
       <w:r>
         <w:t xml:space="preserve">  </w:t>
       </w:r>
-      <w:hyperlink r:id="rId28" w:history="1">
+      <w:hyperlink r:id="rId29" w:history="1">
         <w:r>
           <w:rPr>
             <w:rStyle w:val="Hyperlink"/>
@@ -4178,7 +4229,7 @@
         </w:rPr>
         <w:t xml:space="preserve">  </w:t>
       </w:r>
-      <w:hyperlink r:id="rId29" w:history="1">
+      <w:hyperlink r:id="rId30" w:history="1">
         <w:r>
           <w:rPr>
             <w:rStyle w:val="Hyperlink"/>
@@ -4206,7 +4257,7 @@
         </w:rPr>
         <w:t xml:space="preserve">  </w:t>
       </w:r>
-      <w:hyperlink r:id="rId30" w:history="1">
+      <w:hyperlink r:id="rId31" w:history="1">
         <w:r>
           <w:rPr>
             <w:rStyle w:val="Hyperlink"/>
@@ -4244,7 +4295,11 @@
         <w:t xml:space="preserve"> is highly desirable because a normally sighted observer viewing foveally has excellent vision and must be many meters away from the screen, and thus will be unable to reach a built-in keyboard attached to the screen. If you must use the built-in keyboard, then have the experimenter type the observer's verbal answers. I like the Logitech K760 $86 solar-powered wireless keyboard, because its batteries never run out. It's no longer made, but sti</w:t>
       </w:r>
       <w:r>
-        <w:t xml:space="preserve">ll available on Amazon and eBay (below). </w:t>
+        <w:t xml:space="preserve">ll available on Amazon </w:t>
+      </w:r>
+      <w:r>
+        <w:lastRenderedPageBreak/>
+        <w:t xml:space="preserve">and eBay (below). </w:t>
       </w:r>
       <w:r>
         <w:t xml:space="preserve">To "pair" the </w:t>
@@ -4308,7 +4363,7 @@
         </w:rPr>
         <w:t xml:space="preserve"> </w:t>
       </w:r>
-      <w:hyperlink r:id="rId31" w:history="1">
+      <w:hyperlink r:id="rId32" w:history="1">
         <w:r>
           <w:rPr>
             <w:rStyle w:val="Hyperlink"/>
@@ -4400,7 +4455,7 @@
         </w:rPr>
         <w:t xml:space="preserve"> </w:t>
       </w:r>
-      <w:hyperlink r:id="rId32" w:history="1">
+      <w:hyperlink r:id="rId33" w:history="1">
         <w:r>
           <w:rPr>
             <w:rStyle w:val="Hyperlink"/>
@@ -4428,7 +4483,7 @@
         </w:rPr>
         <w:t xml:space="preserve">  </w:t>
       </w:r>
-      <w:hyperlink r:id="rId33" w:history="1">
+      <w:hyperlink r:id="rId34" w:history="1">
         <w:r>
           <w:rPr>
             <w:rStyle w:val="Hyperlink"/>
@@ -4454,10 +4509,9 @@
           <w:sz w:val="18"/>
           <w:szCs w:val="18"/>
         </w:rPr>
-        <w:lastRenderedPageBreak/>
         <w:t xml:space="preserve">  </w:t>
       </w:r>
-      <w:hyperlink r:id="rId34" w:history="1">
+      <w:hyperlink r:id="rId35" w:history="1">
         <w:r>
           <w:rPr>
             <w:rStyle w:val="Hyperlink"/>
@@ -4485,7 +4539,7 @@
         </w:rPr>
         <w:t xml:space="preserve">  </w:t>
       </w:r>
-      <w:hyperlink r:id="rId35" w:history="1">
+      <w:hyperlink r:id="rId36" w:history="1">
         <w:r>
           <w:rPr>
             <w:rStyle w:val="Hyperlink"/>
@@ -4513,7 +4567,7 @@
         </w:rPr>
         <w:t xml:space="preserve">  </w:t>
       </w:r>
-      <w:hyperlink r:id="rId36" w:history="1">
+      <w:hyperlink r:id="rId37" w:history="1">
         <w:r>
           <w:rPr>
             <w:rStyle w:val="Hyperlink"/>
@@ -4541,7 +4595,7 @@
         </w:rPr>
         <w:t xml:space="preserve">  </w:t>
       </w:r>
-      <w:hyperlink r:id="rId37" w:history="1">
+      <w:hyperlink r:id="rId38" w:history="1">
         <w:r>
           <w:rPr>
             <w:rStyle w:val="Hyperlink"/>
@@ -4566,7 +4620,7 @@
       <w:r>
         <w:t xml:space="preserve">THANKS to Paul Fan, </w:t>
       </w:r>
-      <w:hyperlink r:id="rId38" w:history="1">
+      <w:hyperlink r:id="rId39" w:history="1">
         <w:r>
           <w:rPr>
             <w:rStyle w:val="Hyperlink"/>
@@ -4591,7 +4645,7 @@
       </w:r>
     </w:p>
     <w:sectPr>
-      <w:headerReference w:type="default" r:id="rId39"/>
+      <w:headerReference w:type="default" r:id="rId40"/>
       <w:pgSz w:w="12240" w:h="15840"/>
       <w:pgMar w:top="1440" w:right="1440" w:bottom="1440" w:left="1440" w:header="720" w:footer="720" w:gutter="0"/>
       <w:cols w:space="720"/>
@@ -5448,6 +5502,255 @@
     </w:lvl>
   </w:abstractNum>
   <w:abstractNum w:abstractNumId="6" w15:restartNumberingAfterBreak="0">
+    <w:nsid w:val="2BF759B1"/>
+    <w:multiLevelType w:val="hybridMultilevel"/>
+    <w:tmpl w:val="4A4EE6CA"/>
+    <w:styleLink w:val="ImportedStyle1"/>
+    <w:lvl w:ilvl="0" w:tplc="588206CC">
+      <w:start w:val="1"/>
+      <w:numFmt w:val="decimal"/>
+      <w:lvlText w:val="%1."/>
+      <w:lvlJc w:val="left"/>
+      <w:pPr>
+        <w:ind w:left="480" w:hanging="480"/>
+      </w:pPr>
+      <w:rPr>
+        <w:rFonts w:hAnsi="Arial Unicode MS"/>
+        <w:i/>
+        <w:iCs/>
+        <w:caps w:val="0"/>
+        <w:smallCaps w:val="0"/>
+        <w:strike w:val="0"/>
+        <w:dstrike w:val="0"/>
+        <w:outline w:val="0"/>
+        <w:emboss w:val="0"/>
+        <w:imprint w:val="0"/>
+        <w:spacing w:val="0"/>
+        <w:w w:val="100"/>
+        <w:kern w:val="0"/>
+        <w:position w:val="0"/>
+        <w:highlight w:val="none"/>
+        <w:vertAlign w:val="baseline"/>
+      </w:rPr>
+    </w:lvl>
+    <w:lvl w:ilvl="1" w:tplc="FB6AA2BA">
+      <w:start w:val="1"/>
+      <w:numFmt w:val="decimal"/>
+      <w:lvlText w:val="%2."/>
+      <w:lvlJc w:val="left"/>
+      <w:pPr>
+        <w:ind w:left="720" w:hanging="270"/>
+      </w:pPr>
+      <w:rPr>
+        <w:rFonts w:hAnsi="Arial Unicode MS"/>
+        <w:i/>
+        <w:iCs/>
+        <w:caps w:val="0"/>
+        <w:smallCaps w:val="0"/>
+        <w:strike w:val="0"/>
+        <w:dstrike w:val="0"/>
+        <w:outline w:val="0"/>
+        <w:emboss w:val="0"/>
+        <w:imprint w:val="0"/>
+        <w:spacing w:val="0"/>
+        <w:w w:val="100"/>
+        <w:kern w:val="0"/>
+        <w:position w:val="0"/>
+        <w:highlight w:val="none"/>
+        <w:vertAlign w:val="baseline"/>
+      </w:rPr>
+    </w:lvl>
+    <w:lvl w:ilvl="2" w:tplc="49D4AA6E">
+      <w:start w:val="1"/>
+      <w:numFmt w:val="lowerLetter"/>
+      <w:lvlText w:val="%3."/>
+      <w:lvlJc w:val="left"/>
+      <w:pPr>
+        <w:ind w:left="1440" w:hanging="270"/>
+      </w:pPr>
+      <w:rPr>
+        <w:rFonts w:hAnsi="Arial Unicode MS"/>
+        <w:i/>
+        <w:iCs/>
+        <w:caps w:val="0"/>
+        <w:smallCaps w:val="0"/>
+        <w:strike w:val="0"/>
+        <w:dstrike w:val="0"/>
+        <w:outline w:val="0"/>
+        <w:emboss w:val="0"/>
+        <w:imprint w:val="0"/>
+        <w:spacing w:val="0"/>
+        <w:w w:val="100"/>
+        <w:kern w:val="0"/>
+        <w:position w:val="0"/>
+        <w:highlight w:val="none"/>
+        <w:vertAlign w:val="baseline"/>
+      </w:rPr>
+    </w:lvl>
+    <w:lvl w:ilvl="3" w:tplc="E160CBF8">
+      <w:start w:val="1"/>
+      <w:numFmt w:val="lowerRoman"/>
+      <w:lvlText w:val="%4."/>
+      <w:lvlJc w:val="left"/>
+      <w:pPr>
+        <w:ind w:left="2160" w:hanging="270"/>
+      </w:pPr>
+      <w:rPr>
+        <w:rFonts w:hAnsi="Arial Unicode MS"/>
+        <w:i/>
+        <w:iCs/>
+        <w:caps w:val="0"/>
+        <w:smallCaps w:val="0"/>
+        <w:strike w:val="0"/>
+        <w:dstrike w:val="0"/>
+        <w:outline w:val="0"/>
+        <w:emboss w:val="0"/>
+        <w:imprint w:val="0"/>
+        <w:spacing w:val="0"/>
+        <w:w w:val="100"/>
+        <w:kern w:val="0"/>
+        <w:position w:val="0"/>
+        <w:highlight w:val="none"/>
+        <w:vertAlign w:val="baseline"/>
+      </w:rPr>
+    </w:lvl>
+    <w:lvl w:ilvl="4" w:tplc="85626EE2">
+      <w:start w:val="1"/>
+      <w:numFmt w:val="decimal"/>
+      <w:lvlText w:val="%5."/>
+      <w:lvlJc w:val="left"/>
+      <w:pPr>
+        <w:ind w:left="2880" w:hanging="270"/>
+      </w:pPr>
+      <w:rPr>
+        <w:rFonts w:hAnsi="Arial Unicode MS"/>
+        <w:i/>
+        <w:iCs/>
+        <w:caps w:val="0"/>
+        <w:smallCaps w:val="0"/>
+        <w:strike w:val="0"/>
+        <w:dstrike w:val="0"/>
+        <w:outline w:val="0"/>
+        <w:emboss w:val="0"/>
+        <w:imprint w:val="0"/>
+        <w:spacing w:val="0"/>
+        <w:w w:val="100"/>
+        <w:kern w:val="0"/>
+        <w:position w:val="0"/>
+        <w:highlight w:val="none"/>
+        <w:vertAlign w:val="baseline"/>
+      </w:rPr>
+    </w:lvl>
+    <w:lvl w:ilvl="5" w:tplc="7040E1D6">
+      <w:start w:val="1"/>
+      <w:numFmt w:val="lowerLetter"/>
+      <w:lvlText w:val="%6."/>
+      <w:lvlJc w:val="left"/>
+      <w:pPr>
+        <w:ind w:left="3600" w:hanging="270"/>
+      </w:pPr>
+      <w:rPr>
+        <w:rFonts w:hAnsi="Arial Unicode MS"/>
+        <w:i/>
+        <w:iCs/>
+        <w:caps w:val="0"/>
+        <w:smallCaps w:val="0"/>
+        <w:strike w:val="0"/>
+        <w:dstrike w:val="0"/>
+        <w:outline w:val="0"/>
+        <w:emboss w:val="0"/>
+        <w:imprint w:val="0"/>
+        <w:spacing w:val="0"/>
+        <w:w w:val="100"/>
+        <w:kern w:val="0"/>
+        <w:position w:val="0"/>
+        <w:highlight w:val="none"/>
+        <w:vertAlign w:val="baseline"/>
+      </w:rPr>
+    </w:lvl>
+    <w:lvl w:ilvl="6" w:tplc="5D2E439E">
+      <w:start w:val="1"/>
+      <w:numFmt w:val="lowerRoman"/>
+      <w:lvlText w:val="%7."/>
+      <w:lvlJc w:val="left"/>
+      <w:pPr>
+        <w:ind w:left="4320" w:hanging="270"/>
+      </w:pPr>
+      <w:rPr>
+        <w:rFonts w:hAnsi="Arial Unicode MS"/>
+        <w:i/>
+        <w:iCs/>
+        <w:caps w:val="0"/>
+        <w:smallCaps w:val="0"/>
+        <w:strike w:val="0"/>
+        <w:dstrike w:val="0"/>
+        <w:outline w:val="0"/>
+        <w:emboss w:val="0"/>
+        <w:imprint w:val="0"/>
+        <w:spacing w:val="0"/>
+        <w:w w:val="100"/>
+        <w:kern w:val="0"/>
+        <w:position w:val="0"/>
+        <w:highlight w:val="none"/>
+        <w:vertAlign w:val="baseline"/>
+      </w:rPr>
+    </w:lvl>
+    <w:lvl w:ilvl="7" w:tplc="911A04B4">
+      <w:start w:val="1"/>
+      <w:numFmt w:val="lowerRoman"/>
+      <w:lvlText w:val="%8."/>
+      <w:lvlJc w:val="left"/>
+      <w:pPr>
+        <w:ind w:left="4995" w:hanging="270"/>
+      </w:pPr>
+      <w:rPr>
+        <w:rFonts w:hAnsi="Arial Unicode MS"/>
+        <w:i/>
+        <w:iCs/>
+        <w:caps w:val="0"/>
+        <w:smallCaps w:val="0"/>
+        <w:strike w:val="0"/>
+        <w:dstrike w:val="0"/>
+        <w:outline w:val="0"/>
+        <w:emboss w:val="0"/>
+        <w:imprint w:val="0"/>
+        <w:spacing w:val="0"/>
+        <w:w w:val="100"/>
+        <w:kern w:val="0"/>
+        <w:position w:val="0"/>
+        <w:highlight w:val="none"/>
+        <w:vertAlign w:val="baseline"/>
+      </w:rPr>
+    </w:lvl>
+    <w:lvl w:ilvl="8" w:tplc="B4DE1CBC">
+      <w:start w:val="1"/>
+      <w:numFmt w:val="lowerRoman"/>
+      <w:lvlText w:val="%9."/>
+      <w:lvlJc w:val="left"/>
+      <w:pPr>
+        <w:ind w:left="5670" w:hanging="270"/>
+      </w:pPr>
+      <w:rPr>
+        <w:rFonts w:hAnsi="Arial Unicode MS"/>
+        <w:i/>
+        <w:iCs/>
+        <w:caps w:val="0"/>
+        <w:smallCaps w:val="0"/>
+        <w:strike w:val="0"/>
+        <w:dstrike w:val="0"/>
+        <w:outline w:val="0"/>
+        <w:emboss w:val="0"/>
+        <w:imprint w:val="0"/>
+        <w:spacing w:val="0"/>
+        <w:w w:val="100"/>
+        <w:kern w:val="0"/>
+        <w:position w:val="0"/>
+        <w:highlight w:val="none"/>
+        <w:vertAlign w:val="baseline"/>
+      </w:rPr>
+    </w:lvl>
+  </w:abstractNum>
+  <w:abstractNum w:abstractNumId="7" w15:restartNumberingAfterBreak="0">
     <w:nsid w:val="2DF71A82"/>
     <w:multiLevelType w:val="hybridMultilevel"/>
     <w:tmpl w:val="0C92C364"/>
@@ -5533,7 +5836,13 @@
       </w:pPr>
     </w:lvl>
   </w:abstractNum>
-  <w:abstractNum w:abstractNumId="7" w15:restartNumberingAfterBreak="0">
+  <w:abstractNum w:abstractNumId="8" w15:restartNumberingAfterBreak="0">
+    <w:nsid w:val="37E0528B"/>
+    <w:multiLevelType w:val="hybridMultilevel"/>
+    <w:tmpl w:val="4A4EE6CA"/>
+    <w:numStyleLink w:val="ImportedStyle1"/>
+  </w:abstractNum>
+  <w:abstractNum w:abstractNumId="9" w15:restartNumberingAfterBreak="0">
     <w:nsid w:val="3EA6276F"/>
     <w:multiLevelType w:val="multilevel"/>
     <w:tmpl w:val="CC28A21C"/>
@@ -5619,7 +5928,7 @@
       </w:pPr>
     </w:lvl>
   </w:abstractNum>
-  <w:abstractNum w:abstractNumId="8" w15:restartNumberingAfterBreak="0">
+  <w:abstractNum w:abstractNumId="10" w15:restartNumberingAfterBreak="0">
     <w:nsid w:val="3F4E60EF"/>
     <w:multiLevelType w:val="hybridMultilevel"/>
     <w:tmpl w:val="0BCE56E2"/>
@@ -5705,7 +6014,7 @@
       </w:pPr>
     </w:lvl>
   </w:abstractNum>
-  <w:abstractNum w:abstractNumId="9" w15:restartNumberingAfterBreak="0">
+  <w:abstractNum w:abstractNumId="11" w15:restartNumberingAfterBreak="0">
     <w:nsid w:val="411D41D9"/>
     <w:multiLevelType w:val="hybridMultilevel"/>
     <w:tmpl w:val="C9289D5A"/>
@@ -5818,13 +6127,13 @@
       </w:rPr>
     </w:lvl>
   </w:abstractNum>
-  <w:abstractNum w:abstractNumId="10" w15:restartNumberingAfterBreak="0">
+  <w:abstractNum w:abstractNumId="12" w15:restartNumberingAfterBreak="0">
     <w:nsid w:val="4DFC7DC3"/>
     <w:multiLevelType w:val="hybridMultilevel"/>
     <w:tmpl w:val="3C645D22"/>
     <w:numStyleLink w:val="ImportedStyle4"/>
   </w:abstractNum>
-  <w:abstractNum w:abstractNumId="11" w15:restartNumberingAfterBreak="0">
+  <w:abstractNum w:abstractNumId="13" w15:restartNumberingAfterBreak="0">
     <w:nsid w:val="56BB18F7"/>
     <w:multiLevelType w:val="multilevel"/>
     <w:tmpl w:val="03BED8EE"/>
@@ -5916,7 +6225,7 @@
       <w:lvlJc w:val="left"/>
     </w:lvl>
   </w:abstractNum>
-  <w:abstractNum w:abstractNumId="12" w15:restartNumberingAfterBreak="0">
+  <w:abstractNum w:abstractNumId="14" w15:restartNumberingAfterBreak="0">
     <w:nsid w:val="6473557F"/>
     <w:multiLevelType w:val="multilevel"/>
     <w:tmpl w:val="CC28A21C"/>
@@ -6002,7 +6311,93 @@
       </w:pPr>
     </w:lvl>
   </w:abstractNum>
-  <w:abstractNum w:abstractNumId="13" w15:restartNumberingAfterBreak="0">
+  <w:abstractNum w:abstractNumId="15" w15:restartNumberingAfterBreak="0">
+    <w:nsid w:val="69AB25CE"/>
+    <w:multiLevelType w:val="hybridMultilevel"/>
+    <w:tmpl w:val="32006F1C"/>
+    <w:lvl w:ilvl="0" w:tplc="0409000F">
+      <w:start w:val="1"/>
+      <w:numFmt w:val="decimal"/>
+      <w:lvlText w:val="%1."/>
+      <w:lvlJc w:val="left"/>
+      <w:pPr>
+        <w:ind w:left="1200" w:hanging="360"/>
+      </w:pPr>
+    </w:lvl>
+    <w:lvl w:ilvl="1" w:tplc="04090019" w:tentative="1">
+      <w:start w:val="1"/>
+      <w:numFmt w:val="lowerLetter"/>
+      <w:lvlText w:val="%2."/>
+      <w:lvlJc w:val="left"/>
+      <w:pPr>
+        <w:ind w:left="1920" w:hanging="360"/>
+      </w:pPr>
+    </w:lvl>
+    <w:lvl w:ilvl="2" w:tplc="0409001B" w:tentative="1">
+      <w:start w:val="1"/>
+      <w:numFmt w:val="lowerRoman"/>
+      <w:lvlText w:val="%3."/>
+      <w:lvlJc w:val="right"/>
+      <w:pPr>
+        <w:ind w:left="2640" w:hanging="180"/>
+      </w:pPr>
+    </w:lvl>
+    <w:lvl w:ilvl="3" w:tplc="0409000F" w:tentative="1">
+      <w:start w:val="1"/>
+      <w:numFmt w:val="decimal"/>
+      <w:lvlText w:val="%4."/>
+      <w:lvlJc w:val="left"/>
+      <w:pPr>
+        <w:ind w:left="3360" w:hanging="360"/>
+      </w:pPr>
+    </w:lvl>
+    <w:lvl w:ilvl="4" w:tplc="04090019" w:tentative="1">
+      <w:start w:val="1"/>
+      <w:numFmt w:val="lowerLetter"/>
+      <w:lvlText w:val="%5."/>
+      <w:lvlJc w:val="left"/>
+      <w:pPr>
+        <w:ind w:left="4080" w:hanging="360"/>
+      </w:pPr>
+    </w:lvl>
+    <w:lvl w:ilvl="5" w:tplc="0409001B" w:tentative="1">
+      <w:start w:val="1"/>
+      <w:numFmt w:val="lowerRoman"/>
+      <w:lvlText w:val="%6."/>
+      <w:lvlJc w:val="right"/>
+      <w:pPr>
+        <w:ind w:left="4800" w:hanging="180"/>
+      </w:pPr>
+    </w:lvl>
+    <w:lvl w:ilvl="6" w:tplc="0409000F" w:tentative="1">
+      <w:start w:val="1"/>
+      <w:numFmt w:val="decimal"/>
+      <w:lvlText w:val="%7."/>
+      <w:lvlJc w:val="left"/>
+      <w:pPr>
+        <w:ind w:left="5520" w:hanging="360"/>
+      </w:pPr>
+    </w:lvl>
+    <w:lvl w:ilvl="7" w:tplc="04090019" w:tentative="1">
+      <w:start w:val="1"/>
+      <w:numFmt w:val="lowerLetter"/>
+      <w:lvlText w:val="%8."/>
+      <w:lvlJc w:val="left"/>
+      <w:pPr>
+        <w:ind w:left="6240" w:hanging="360"/>
+      </w:pPr>
+    </w:lvl>
+    <w:lvl w:ilvl="8" w:tplc="0409001B" w:tentative="1">
+      <w:start w:val="1"/>
+      <w:numFmt w:val="lowerRoman"/>
+      <w:lvlText w:val="%9."/>
+      <w:lvlJc w:val="right"/>
+      <w:pPr>
+        <w:ind w:left="6960" w:hanging="180"/>
+      </w:pPr>
+    </w:lvl>
+  </w:abstractNum>
+  <w:abstractNum w:abstractNumId="16" w15:restartNumberingAfterBreak="0">
     <w:nsid w:val="7FB16CD3"/>
     <w:multiLevelType w:val="multilevel"/>
     <w:tmpl w:val="6CCC3148"/>
@@ -6109,42 +6504,21 @@
   </w:num>
   <w:num w:numId="3">
     <w:abstractNumId w:val="0"/>
-    <w:lvlOverride w:ilvl="0">
-      <w:startOverride w:val="1"/>
-    </w:lvlOverride>
-    <w:lvlOverride w:ilvl="1">
-      <w:startOverride w:val="1"/>
-    </w:lvlOverride>
-    <w:lvlOverride w:ilvl="2">
-      <w:startOverride w:val="1"/>
-    </w:lvlOverride>
-    <w:lvlOverride w:ilvl="3">
-      <w:startOverride w:val="1"/>
-    </w:lvlOverride>
-    <w:lvlOverride w:ilvl="4">
-      <w:startOverride w:val="1"/>
-    </w:lvlOverride>
-    <w:lvlOverride w:ilvl="5">
-      <w:startOverride w:val="1"/>
-    </w:lvlOverride>
-    <w:lvlOverride w:ilvl="6">
-      <w:startOverride w:val="1"/>
-    </w:lvlOverride>
   </w:num>
   <w:num w:numId="4">
-    <w:abstractNumId w:val="11"/>
+    <w:abstractNumId w:val="13"/>
   </w:num>
   <w:num w:numId="5">
     <w:abstractNumId w:val="0"/>
   </w:num>
   <w:num w:numId="6">
-    <w:abstractNumId w:val="11"/>
+    <w:abstractNumId w:val="13"/>
   </w:num>
   <w:num w:numId="7">
-    <w:abstractNumId w:val="11"/>
+    <w:abstractNumId w:val="13"/>
   </w:num>
   <w:num w:numId="8">
-    <w:abstractNumId w:val="11"/>
+    <w:abstractNumId w:val="13"/>
   </w:num>
   <w:num w:numId="9">
     <w:abstractNumId w:val="0"/>
@@ -6171,25 +6545,25 @@
     </w:lvlOverride>
   </w:num>
   <w:num w:numId="10">
-    <w:abstractNumId w:val="6"/>
+    <w:abstractNumId w:val="7"/>
   </w:num>
   <w:num w:numId="11">
     <w:abstractNumId w:val="4"/>
   </w:num>
   <w:num w:numId="12">
-    <w:abstractNumId w:val="12"/>
+    <w:abstractNumId w:val="14"/>
   </w:num>
   <w:num w:numId="13">
-    <w:abstractNumId w:val="7"/>
+    <w:abstractNumId w:val="9"/>
   </w:num>
   <w:num w:numId="14">
-    <w:abstractNumId w:val="8"/>
+    <w:abstractNumId w:val="10"/>
   </w:num>
   <w:num w:numId="15">
-    <w:abstractNumId w:val="13"/>
+    <w:abstractNumId w:val="16"/>
   </w:num>
   <w:num w:numId="16">
-    <w:abstractNumId w:val="9"/>
+    <w:abstractNumId w:val="11"/>
   </w:num>
   <w:num w:numId="17">
     <w:abstractNumId w:val="2"/>
@@ -6198,7 +6572,16 @@
     <w:abstractNumId w:val="5"/>
   </w:num>
   <w:num w:numId="19">
-    <w:abstractNumId w:val="10"/>
+    <w:abstractNumId w:val="12"/>
+  </w:num>
+  <w:num w:numId="20">
+    <w:abstractNumId w:val="6"/>
+  </w:num>
+  <w:num w:numId="21">
+    <w:abstractNumId w:val="8"/>
+  </w:num>
+  <w:num w:numId="22">
+    <w:abstractNumId w:val="15"/>
   </w:num>
 </w:numbering>
 </file>
@@ -6292,6 +6675,7 @@
     <w:lsdException w:name="HTML Sample" w:semiHidden="1" w:unhideWhenUsed="1"/>
     <w:lsdException w:name="HTML Typewriter" w:semiHidden="1" w:unhideWhenUsed="1"/>
     <w:lsdException w:name="HTML Variable" w:semiHidden="1" w:unhideWhenUsed="1"/>
+    <w:lsdException w:name="Normal Table" w:semiHidden="1" w:unhideWhenUsed="1"/>
     <w:lsdException w:name="annotation subject" w:semiHidden="1" w:unhideWhenUsed="1"/>
     <w:lsdException w:name="No List" w:semiHidden="1" w:unhideWhenUsed="1"/>
     <w:lsdException w:name="Outline List 1" w:semiHidden="1" w:unhideWhenUsed="1"/>
@@ -6338,7 +6722,9 @@
     <w:lsdException w:name="Table Subtle 2" w:semiHidden="1" w:unhideWhenUsed="1"/>
     <w:lsdException w:name="Table Web 1" w:semiHidden="1" w:unhideWhenUsed="1"/>
     <w:lsdException w:name="Table Web 2" w:semiHidden="1" w:unhideWhenUsed="1"/>
+    <w:lsdException w:name="Table Web 3" w:semiHidden="1" w:unhideWhenUsed="1"/>
     <w:lsdException w:name="Balloon Text" w:semiHidden="1" w:unhideWhenUsed="1"/>
+    <w:lsdException w:name="Table Theme" w:semiHidden="1" w:unhideWhenUsed="1"/>
     <w:lsdException w:name="Placeholder Text" w:semiHidden="1"/>
     <w:lsdException w:name="Light Shading"/>
     <w:lsdException w:name="Light List"/>
@@ -6359,6 +6745,7 @@
     <w:lsdException w:name="Light Grid Accent 1"/>
     <w:lsdException w:name="Medium Shading 1 Accent 1"/>
     <w:lsdException w:name="Medium Shading 2 Accent 1"/>
+    <w:lsdException w:name="Medium List 1 Accent 1"/>
     <w:lsdException w:name="Revision" w:semiHidden="1"/>
     <w:lsdException w:name="Medium List 2 Accent 1"/>
     <w:lsdException w:name="Medium Grid 1 Accent 1"/>
@@ -6437,6 +6824,7 @@
     <w:lsdException w:name="Dark List Accent 6"/>
     <w:lsdException w:name="Colorful Shading Accent 6"/>
     <w:lsdException w:name="Colorful List Accent 6"/>
+    <w:lsdException w:name="Colorful Grid Accent 6"/>
     <w:lsdException w:name="Bibliography" w:semiHidden="1" w:unhideWhenUsed="1"/>
     <w:lsdException w:name="TOC Heading" w:semiHidden="1" w:unhideWhenUsed="1"/>
     <w:lsdException w:name="Grid Table 4" w:uiPriority="49"/>
@@ -7342,6 +7730,43 @@
         <w:numId w:val="18"/>
       </w:numPr>
     </w:pPr>
+  </w:style>
+  <w:style w:type="numbering" w:customStyle="1" w:styleId="ImportedStyle1">
+    <w:name w:val="Imported Style 1"/>
+    <w:rsid w:val="000C374A"/>
+    <w:pPr>
+      <w:numPr>
+        <w:numId w:val="20"/>
+      </w:numPr>
+    </w:pPr>
+  </w:style>
+  <w:style w:type="paragraph" w:styleId="BalloonText">
+    <w:name w:val="Balloon Text"/>
+    <w:basedOn w:val="Normal"/>
+    <w:link w:val="BalloonTextChar"/>
+    <w:semiHidden/>
+    <w:unhideWhenUsed/>
+    <w:rsid w:val="000C374A"/>
+    <w:pPr>
+      <w:spacing w:after="0"/>
+    </w:pPr>
+    <w:rPr>
+      <w:rFonts w:ascii="Times New Roman" w:hAnsi="Times New Roman" w:cs="Times New Roman"/>
+      <w:sz w:val="18"/>
+      <w:szCs w:val="18"/>
+    </w:rPr>
+  </w:style>
+  <w:style w:type="character" w:customStyle="1" w:styleId="BalloonTextChar">
+    <w:name w:val="Balloon Text Char"/>
+    <w:basedOn w:val="DefaultParagraphFont"/>
+    <w:link w:val="BalloonText"/>
+    <w:semiHidden/>
+    <w:rsid w:val="000C374A"/>
+    <w:rPr>
+      <w:rFonts w:ascii="Times New Roman" w:hAnsi="Times New Roman" w:cs="Times New Roman"/>
+      <w:sz w:val="18"/>
+      <w:szCs w:val="18"/>
+    </w:rPr>
   </w:style>
 </w:styles>
 </file>

</xml_diff>